<commit_message>
Added prompt + updated testing documentation
Added a new line of text informing the user to push ENTER to enter next score
Updated testing documentation to latest version of program
</commit_message>
<xml_diff>
--- a/docs/Testing Documentation.docx
+++ b/docs/Testing Documentation.docx
@@ -28,7 +28,7 @@
           <w:noProof/>
         </w:rPr>
         <w:drawing>
-          <wp:inline distT="0" distB="0" distL="0" distR="0" wp14:anchorId="4029560F" wp14:editId="0CD74B87">
+          <wp:inline distT="0" distB="0" distL="0" distR="0" wp14:anchorId="00D80B11" wp14:editId="7B2D374E">
             <wp:extent cx="5353050" cy="3705225"/>
             <wp:effectExtent l="0" t="0" r="0" b="9525"/>
             <wp:docPr id="1" name="Picture 1"/>
@@ -98,10 +98,10 @@
           <w:noProof/>
         </w:rPr>
         <w:drawing>
-          <wp:inline distT="0" distB="0" distL="0" distR="0" wp14:anchorId="23D89A02" wp14:editId="4799138C">
+          <wp:inline distT="0" distB="0" distL="0" distR="0" wp14:anchorId="75EF0582" wp14:editId="6DB33E44">
             <wp:extent cx="5353050" cy="3705225"/>
             <wp:effectExtent l="0" t="0" r="0" b="9525"/>
-            <wp:docPr id="2" name="Picture 2"/>
+            <wp:docPr id="3" name="Picture 3"/>
             <wp:cNvGraphicFramePr>
               <a:graphicFrameLocks xmlns:a="http://schemas.openxmlformats.org/drawingml/2006/main" noChangeAspect="1"/>
             </wp:cNvGraphicFramePr>
@@ -169,10 +169,10 @@
           <w:noProof/>
         </w:rPr>
         <w:drawing>
-          <wp:inline distT="0" distB="0" distL="0" distR="0" wp14:anchorId="765865DB" wp14:editId="38487B1E">
+          <wp:inline distT="0" distB="0" distL="0" distR="0" wp14:anchorId="7F35D68A" wp14:editId="4F745EC6">
             <wp:extent cx="5353050" cy="3705225"/>
             <wp:effectExtent l="0" t="0" r="0" b="9525"/>
-            <wp:docPr id="4" name="Picture 4"/>
+            <wp:docPr id="10" name="Picture 10"/>
             <wp:cNvGraphicFramePr>
               <a:graphicFrameLocks xmlns:a="http://schemas.openxmlformats.org/drawingml/2006/main" noChangeAspect="1"/>
             </wp:cNvGraphicFramePr>
@@ -251,10 +251,10 @@
           <w:noProof/>
         </w:rPr>
         <w:drawing>
-          <wp:inline distT="0" distB="0" distL="0" distR="0" wp14:anchorId="5CE38B5E" wp14:editId="20667F70">
+          <wp:inline distT="0" distB="0" distL="0" distR="0" wp14:anchorId="5A53DE51" wp14:editId="5E84C2A6">
             <wp:extent cx="5353050" cy="3705225"/>
             <wp:effectExtent l="0" t="0" r="0" b="9525"/>
-            <wp:docPr id="5" name="Picture 5"/>
+            <wp:docPr id="11" name="Picture 11"/>
             <wp:cNvGraphicFramePr>
               <a:graphicFrameLocks xmlns:a="http://schemas.openxmlformats.org/drawingml/2006/main" noChangeAspect="1"/>
             </wp:cNvGraphicFramePr>
@@ -322,10 +322,10 @@
           <w:noProof/>
         </w:rPr>
         <w:drawing>
-          <wp:inline distT="0" distB="0" distL="0" distR="0" wp14:anchorId="3E320DB1" wp14:editId="214409A2">
+          <wp:inline distT="0" distB="0" distL="0" distR="0" wp14:anchorId="3A7F6D8C" wp14:editId="459A5FB0">
             <wp:extent cx="5353050" cy="3705225"/>
             <wp:effectExtent l="0" t="0" r="0" b="9525"/>
-            <wp:docPr id="7" name="Picture 7"/>
+            <wp:docPr id="12" name="Picture 12"/>
             <wp:cNvGraphicFramePr>
               <a:graphicFrameLocks xmlns:a="http://schemas.openxmlformats.org/drawingml/2006/main" noChangeAspect="1"/>
             </wp:cNvGraphicFramePr>
@@ -392,10 +392,10 @@
           <w:noProof/>
         </w:rPr>
         <w:drawing>
-          <wp:inline distT="0" distB="0" distL="0" distR="0" wp14:anchorId="18D860A8" wp14:editId="4000C83A">
+          <wp:inline distT="0" distB="0" distL="0" distR="0" wp14:anchorId="16F1806D" wp14:editId="49D8A300">
             <wp:extent cx="5353050" cy="3705225"/>
             <wp:effectExtent l="0" t="0" r="0" b="9525"/>
-            <wp:docPr id="6" name="Picture 6"/>
+            <wp:docPr id="13" name="Picture 13"/>
             <wp:cNvGraphicFramePr>
               <a:graphicFrameLocks xmlns:a="http://schemas.openxmlformats.org/drawingml/2006/main" noChangeAspect="1"/>
             </wp:cNvGraphicFramePr>
@@ -440,14 +440,30 @@
       <w:pPr>
         <w:spacing w:after="0"/>
         <w:rPr>
-          <w:color w:val="FF0000"/>
-        </w:rPr>
-      </w:pPr>
-      <w:r>
-        <w:rPr>
           <w:noProof/>
+          <w:color w:val="FF0000"/>
+        </w:rPr>
+      </w:pPr>
+      <w:r>
+        <w:rPr>
+          <w:noProof/>
+          <w:color w:val="FF0000"/>
         </w:rPr>
         <w:lastRenderedPageBreak/>
+        <w:t>Cancel exiting program (clear previous scores)</w:t>
+      </w:r>
+    </w:p>
+    <w:p>
+      <w:pPr>
+        <w:spacing w:after="0"/>
+        <w:rPr>
+          <w:color w:val="FF0000"/>
+        </w:rPr>
+      </w:pPr>
+      <w:r>
+        <w:rPr>
+          <w:noProof/>
+        </w:rPr>
         <w:drawing>
           <wp:inline distT="0" distB="0" distL="0" distR="0" wp14:anchorId="65DFBECE" wp14:editId="53A7CF88">
             <wp:extent cx="5353050" cy="3705225"/>
@@ -519,10 +535,10 @@
           <w:noProof/>
         </w:rPr>
         <w:drawing>
-          <wp:inline distT="0" distB="0" distL="0" distR="0" wp14:anchorId="266545C2" wp14:editId="1631E8DD">
+          <wp:inline distT="0" distB="0" distL="0" distR="0" wp14:anchorId="243ED8C2" wp14:editId="1A0E43E0">
             <wp:extent cx="5353050" cy="3705225"/>
             <wp:effectExtent l="0" t="0" r="0" b="9525"/>
-            <wp:docPr id="9" name="Picture 9"/>
+            <wp:docPr id="14" name="Picture 14"/>
             <wp:cNvGraphicFramePr>
               <a:graphicFrameLocks xmlns:a="http://schemas.openxmlformats.org/drawingml/2006/main" noChangeAspect="1"/>
             </wp:cNvGraphicFramePr>
@@ -688,6 +704,7 @@
     <w:lsdException w:name="HTML Sample" w:semiHidden="1" w:unhideWhenUsed="1"/>
     <w:lsdException w:name="HTML Typewriter" w:semiHidden="1" w:unhideWhenUsed="1"/>
     <w:lsdException w:name="HTML Variable" w:semiHidden="1" w:unhideWhenUsed="1"/>
+    <w:lsdException w:name="Normal Table" w:semiHidden="1" w:unhideWhenUsed="1"/>
     <w:lsdException w:name="annotation subject" w:semiHidden="1" w:unhideWhenUsed="1"/>
     <w:lsdException w:name="No List" w:semiHidden="1" w:unhideWhenUsed="1"/>
     <w:lsdException w:name="Outline List 1" w:semiHidden="1" w:unhideWhenUsed="1"/>
@@ -734,8 +751,10 @@
     <w:lsdException w:name="Table Subtle 2" w:semiHidden="1" w:unhideWhenUsed="1"/>
     <w:lsdException w:name="Table Web 1" w:semiHidden="1" w:unhideWhenUsed="1"/>
     <w:lsdException w:name="Table Web 2" w:semiHidden="1" w:unhideWhenUsed="1"/>
+    <w:lsdException w:name="Table Web 3" w:semiHidden="1" w:unhideWhenUsed="1"/>
     <w:lsdException w:name="Balloon Text" w:semiHidden="1" w:unhideWhenUsed="1"/>
     <w:lsdException w:name="Table Grid" w:uiPriority="39"/>
+    <w:lsdException w:name="Table Theme" w:semiHidden="1" w:unhideWhenUsed="1"/>
     <w:lsdException w:name="Placeholder Text" w:semiHidden="1"/>
     <w:lsdException w:name="No Spacing" w:uiPriority="1" w:qFormat="1"/>
     <w:lsdException w:name="Light Shading" w:uiPriority="60"/>
@@ -1291,7 +1310,7 @@
 </file>
 
 <file path=customXml/itemProps1.xml><?xml version="1.0" encoding="utf-8"?>
-<ds:datastoreItem xmlns:ds="http://schemas.openxmlformats.org/officeDocument/2006/customXml" ds:itemID="{B511C614-7787-4E61-8C56-873D242AAD09}">
+<ds:datastoreItem xmlns:ds="http://schemas.openxmlformats.org/officeDocument/2006/customXml" ds:itemID="{EE53EFB5-DC53-4FE6-873E-A66867D92195}">
   <ds:schemaRefs>
     <ds:schemaRef ds:uri="http://schemas.openxmlformats.org/officeDocument/2006/bibliography"/>
   </ds:schemaRefs>

</xml_diff>